<commit_message>
Pavani Gandepalli status on 20-Jan-2021
</commit_message>
<xml_diff>
--- a/PavaniGandepalli/GIT_cheat_sheet.docx
+++ b/PavaniGandepalli/GIT_cheat_sheet.docx
@@ -1505,331 +1505,1104 @@
           <w:rFonts w:ascii="Calibri" w:eastAsia="Times New Roman" w:hAnsi="Calibri" w:cs="Calibri"/>
           <w:color w:val="000000"/>
         </w:rPr>
+        <w:t xml:space="preserve"> gives lines which are copied from other files, gives commit id, original author info if committed, if not committed it will show not committed yet</w:t>
+      </w:r>
+    </w:p>
+    <w:p>
+      <w:pPr>
+        <w:rPr>
+          <w:rFonts w:ascii="Calibri" w:eastAsia="Times New Roman" w:hAnsi="Calibri" w:cs="Calibri"/>
+          <w:color w:val="000000"/>
+        </w:rPr>
+      </w:pPr>
+      <w:proofErr w:type="spellStart"/>
+      <w:proofErr w:type="gramStart"/>
+      <w:r>
+        <w:rPr>
+          <w:rFonts w:ascii="Calibri" w:eastAsia="Times New Roman" w:hAnsi="Calibri" w:cs="Calibri"/>
+          <w:b/>
+          <w:color w:val="000000"/>
+        </w:rPr>
+        <w:t>git</w:t>
+      </w:r>
+      <w:proofErr w:type="spellEnd"/>
+      <w:proofErr w:type="gramEnd"/>
+      <w:r>
+        <w:rPr>
+          <w:rFonts w:ascii="Calibri" w:eastAsia="Times New Roman" w:hAnsi="Calibri" w:cs="Calibri"/>
+          <w:b/>
+          <w:color w:val="000000"/>
+        </w:rPr>
+        <w:t xml:space="preserve"> blame -m &lt;file&gt;:</w:t>
+      </w:r>
+      <w:r>
+        <w:rPr>
+          <w:rFonts w:ascii="Calibri" w:eastAsia="Times New Roman" w:hAnsi="Calibri" w:cs="Calibri"/>
+          <w:color w:val="000000"/>
+        </w:rPr>
+        <w:tab/>
+        <w:t>gives lines which are copied from same file, gives commit id, original author info if committed, if not committed it will show not committed yet</w:t>
+      </w:r>
+    </w:p>
+    <w:p>
+      <w:pPr>
+        <w:rPr>
+          <w:rFonts w:ascii="Calibri" w:eastAsia="Times New Roman" w:hAnsi="Calibri" w:cs="Calibri"/>
+          <w:color w:val="000000"/>
+        </w:rPr>
+      </w:pPr>
+      <w:proofErr w:type="spellStart"/>
+      <w:proofErr w:type="gramStart"/>
+      <w:r>
+        <w:rPr>
+          <w:rFonts w:ascii="Calibri" w:eastAsia="Times New Roman" w:hAnsi="Calibri" w:cs="Calibri"/>
+          <w:b/>
+          <w:color w:val="000000"/>
+        </w:rPr>
+        <w:t>git</w:t>
+      </w:r>
+      <w:proofErr w:type="spellEnd"/>
+      <w:proofErr w:type="gramEnd"/>
+      <w:r>
+        <w:rPr>
+          <w:rFonts w:ascii="Calibri" w:eastAsia="Times New Roman" w:hAnsi="Calibri" w:cs="Calibri"/>
+          <w:b/>
+          <w:color w:val="000000"/>
+        </w:rPr>
+        <w:t xml:space="preserve"> blame –e &lt;file&gt;:</w:t>
+      </w:r>
+      <w:r>
+        <w:rPr>
+          <w:rFonts w:ascii="Calibri" w:eastAsia="Times New Roman" w:hAnsi="Calibri" w:cs="Calibri"/>
+          <w:color w:val="000000"/>
+        </w:rPr>
+        <w:tab/>
+        <w:t xml:space="preserve">same as </w:t>
+      </w:r>
+      <w:proofErr w:type="spellStart"/>
+      <w:r>
+        <w:rPr>
+          <w:rFonts w:ascii="Calibri" w:eastAsia="Times New Roman" w:hAnsi="Calibri" w:cs="Calibri"/>
+          <w:color w:val="000000"/>
+        </w:rPr>
+        <w:t>git</w:t>
+      </w:r>
+      <w:proofErr w:type="spellEnd"/>
+      <w:r>
+        <w:rPr>
+          <w:rFonts w:ascii="Calibri" w:eastAsia="Times New Roman" w:hAnsi="Calibri" w:cs="Calibri"/>
+          <w:color w:val="000000"/>
+        </w:rPr>
+        <w:t xml:space="preserve"> blame&lt;file&gt; but instead of author name it will display mail</w:t>
+      </w:r>
+    </w:p>
+    <w:p>
+      <w:pPr>
+        <w:rPr>
+          <w:rFonts w:ascii="Calibri" w:eastAsia="Times New Roman" w:hAnsi="Calibri" w:cs="Calibri"/>
+          <w:color w:val="000000"/>
+        </w:rPr>
+      </w:pPr>
+      <w:proofErr w:type="spellStart"/>
+      <w:proofErr w:type="gramStart"/>
+      <w:r>
+        <w:rPr>
+          <w:rFonts w:ascii="Calibri" w:eastAsia="Times New Roman" w:hAnsi="Calibri" w:cs="Calibri"/>
+          <w:b/>
+          <w:color w:val="000000"/>
+        </w:rPr>
+        <w:t>git</w:t>
+      </w:r>
+      <w:proofErr w:type="spellEnd"/>
+      <w:proofErr w:type="gramEnd"/>
+      <w:r>
+        <w:rPr>
+          <w:rFonts w:ascii="Calibri" w:eastAsia="Times New Roman" w:hAnsi="Calibri" w:cs="Calibri"/>
+          <w:b/>
+          <w:color w:val="000000"/>
+        </w:rPr>
+        <w:t xml:space="preserve"> diff:</w:t>
+      </w:r>
+      <w:r>
+        <w:rPr>
+          <w:rFonts w:ascii="Calibri" w:eastAsia="Times New Roman" w:hAnsi="Calibri" w:cs="Calibri"/>
+          <w:color w:val="000000"/>
+        </w:rPr>
+        <w:t xml:space="preserve"> gives differences b/w staging area </w:t>
+      </w:r>
+      <w:r>
+        <w:rPr>
+          <w:rFonts w:ascii="Calibri" w:eastAsia="Times New Roman" w:hAnsi="Calibri" w:cs="Calibri"/>
+          <w:color w:val="000000"/>
+        </w:rPr>
+        <w:t xml:space="preserve"> and </w:t>
+      </w:r>
+      <w:r>
+        <w:rPr>
+          <w:rFonts w:ascii="Calibri" w:eastAsia="Times New Roman" w:hAnsi="Calibri" w:cs="Calibri"/>
+          <w:color w:val="000000"/>
+        </w:rPr>
+        <w:t>working directory</w:t>
+      </w:r>
+    </w:p>
+    <w:p>
+      <w:pPr>
+        <w:rPr>
+          <w:rFonts w:ascii="Calibri" w:eastAsia="Times New Roman" w:hAnsi="Calibri" w:cs="Calibri"/>
+          <w:color w:val="000000"/>
+        </w:rPr>
+      </w:pPr>
+      <w:proofErr w:type="spellStart"/>
+      <w:proofErr w:type="gramStart"/>
+      <w:r>
+        <w:rPr>
+          <w:rFonts w:ascii="Calibri" w:eastAsia="Times New Roman" w:hAnsi="Calibri" w:cs="Calibri"/>
+          <w:b/>
+          <w:color w:val="000000"/>
+        </w:rPr>
+        <w:t>git</w:t>
+      </w:r>
+      <w:proofErr w:type="spellEnd"/>
+      <w:proofErr w:type="gramEnd"/>
+      <w:r>
+        <w:rPr>
+          <w:rFonts w:ascii="Calibri" w:eastAsia="Times New Roman" w:hAnsi="Calibri" w:cs="Calibri"/>
+          <w:b/>
+          <w:color w:val="000000"/>
+        </w:rPr>
+        <w:t xml:space="preserve"> diff –cached:</w:t>
+      </w:r>
+      <w:r>
+        <w:rPr>
+          <w:rFonts w:ascii="Calibri" w:eastAsia="Times New Roman" w:hAnsi="Calibri" w:cs="Calibri"/>
+          <w:b/>
+          <w:color w:val="000000"/>
+        </w:rPr>
+        <w:tab/>
+      </w:r>
+      <w:r>
+        <w:rPr>
+          <w:rFonts w:ascii="Calibri" w:eastAsia="Times New Roman" w:hAnsi="Calibri" w:cs="Calibri"/>
+          <w:color w:val="000000"/>
+        </w:rPr>
+        <w:tab/>
+        <w:t>difference b/w staging area and local repository</w:t>
+      </w:r>
+    </w:p>
+    <w:p>
+      <w:pPr>
+        <w:rPr>
+          <w:rFonts w:ascii="Calibri" w:eastAsia="Times New Roman" w:hAnsi="Calibri" w:cs="Calibri"/>
+          <w:color w:val="000000"/>
+        </w:rPr>
+      </w:pPr>
+      <w:proofErr w:type="spellStart"/>
+      <w:proofErr w:type="gramStart"/>
+      <w:r>
+        <w:rPr>
+          <w:rFonts w:ascii="Calibri" w:eastAsia="Times New Roman" w:hAnsi="Calibri" w:cs="Calibri"/>
+          <w:color w:val="000000"/>
+        </w:rPr>
+        <w:t>git</w:t>
+      </w:r>
+      <w:proofErr w:type="spellEnd"/>
+      <w:proofErr w:type="gramEnd"/>
+      <w:r>
+        <w:rPr>
+          <w:rFonts w:ascii="Calibri" w:eastAsia="Times New Roman" w:hAnsi="Calibri" w:cs="Calibri"/>
+          <w:color w:val="000000"/>
+        </w:rPr>
+        <w:t xml:space="preserve"> branch:</w:t>
+      </w:r>
+      <w:r>
+        <w:rPr>
+          <w:rFonts w:ascii="Calibri" w:eastAsia="Times New Roman" w:hAnsi="Calibri" w:cs="Calibri"/>
+          <w:color w:val="000000"/>
+        </w:rPr>
+        <w:tab/>
+        <w:t>lists the branches</w:t>
+      </w:r>
+    </w:p>
+    <w:p>
+      <w:pPr>
+        <w:rPr>
+          <w:rFonts w:ascii="Calibri" w:eastAsia="Times New Roman" w:hAnsi="Calibri" w:cs="Calibri"/>
+          <w:color w:val="000000"/>
+        </w:rPr>
+      </w:pPr>
+      <w:proofErr w:type="spellStart"/>
+      <w:proofErr w:type="gramStart"/>
+      <w:r>
+        <w:rPr>
+          <w:rFonts w:ascii="Calibri" w:eastAsia="Times New Roman" w:hAnsi="Calibri" w:cs="Calibri"/>
+          <w:color w:val="000000"/>
+        </w:rPr>
+        <w:t>git</w:t>
+      </w:r>
+      <w:proofErr w:type="spellEnd"/>
+      <w:proofErr w:type="gramEnd"/>
+      <w:r>
+        <w:rPr>
+          <w:rFonts w:ascii="Calibri" w:eastAsia="Times New Roman" w:hAnsi="Calibri" w:cs="Calibri"/>
+          <w:color w:val="000000"/>
+        </w:rPr>
+        <w:t xml:space="preserve"> branch &lt;name&gt;:</w:t>
+      </w:r>
+      <w:r>
+        <w:rPr>
+          <w:rFonts w:ascii="Calibri" w:eastAsia="Times New Roman" w:hAnsi="Calibri" w:cs="Calibri"/>
+          <w:color w:val="000000"/>
+        </w:rPr>
+        <w:tab/>
+        <w:t>creates new branch</w:t>
+      </w:r>
+    </w:p>
+    <w:p>
+      <w:pPr>
+        <w:rPr>
+          <w:rFonts w:ascii="Calibri" w:eastAsia="Times New Roman" w:hAnsi="Calibri" w:cs="Calibri"/>
+          <w:color w:val="000000"/>
+        </w:rPr>
+      </w:pPr>
+      <w:proofErr w:type="spellStart"/>
+      <w:proofErr w:type="gramStart"/>
+      <w:r>
+        <w:rPr>
+          <w:rFonts w:ascii="Calibri" w:eastAsia="Times New Roman" w:hAnsi="Calibri" w:cs="Calibri"/>
+          <w:color w:val="000000"/>
+        </w:rPr>
+        <w:t>git</w:t>
+      </w:r>
+      <w:proofErr w:type="spellEnd"/>
+      <w:proofErr w:type="gramEnd"/>
+      <w:r>
+        <w:rPr>
+          <w:rFonts w:ascii="Calibri" w:eastAsia="Times New Roman" w:hAnsi="Calibri" w:cs="Calibri"/>
+          <w:color w:val="000000"/>
+        </w:rPr>
+        <w:t xml:space="preserve"> checkout &lt;branch name&gt;: switch to mentioned branch</w:t>
+      </w:r>
+    </w:p>
+    <w:p>
+      <w:pPr>
+        <w:rPr>
+          <w:rFonts w:ascii="Calibri" w:eastAsia="Times New Roman" w:hAnsi="Calibri" w:cs="Calibri"/>
+          <w:color w:val="000000"/>
+        </w:rPr>
+      </w:pPr>
+      <w:proofErr w:type="spellStart"/>
+      <w:proofErr w:type="gramStart"/>
+      <w:r>
+        <w:rPr>
+          <w:rFonts w:ascii="Calibri" w:eastAsia="Times New Roman" w:hAnsi="Calibri" w:cs="Calibri"/>
+          <w:b/>
+          <w:color w:val="000000"/>
+        </w:rPr>
+        <w:lastRenderedPageBreak/>
+        <w:t>git</w:t>
+      </w:r>
+      <w:proofErr w:type="spellEnd"/>
+      <w:proofErr w:type="gramEnd"/>
+      <w:r>
+        <w:rPr>
+          <w:rFonts w:ascii="Calibri" w:eastAsia="Times New Roman" w:hAnsi="Calibri" w:cs="Calibri"/>
+          <w:b/>
+          <w:color w:val="000000"/>
+        </w:rPr>
+        <w:t xml:space="preserve"> checkout &lt;branch name</w:t>
+      </w:r>
+      <w:r>
+        <w:rPr>
+          <w:rFonts w:ascii="Calibri" w:eastAsia="Times New Roman" w:hAnsi="Calibri" w:cs="Calibri"/>
+          <w:color w:val="000000"/>
+        </w:rPr>
+        <w:t>&gt;: switch to mentioned branch</w:t>
+      </w:r>
+    </w:p>
+    <w:p>
+      <w:pPr>
+        <w:rPr>
+          <w:rFonts w:ascii="Calibri" w:eastAsia="Times New Roman" w:hAnsi="Calibri" w:cs="Calibri"/>
+          <w:color w:val="000000"/>
+        </w:rPr>
+      </w:pPr>
+      <w:proofErr w:type="spellStart"/>
+      <w:proofErr w:type="gramStart"/>
+      <w:r>
+        <w:rPr>
+          <w:rFonts w:ascii="Calibri" w:eastAsia="Times New Roman" w:hAnsi="Calibri" w:cs="Calibri"/>
+          <w:b/>
+          <w:color w:val="000000"/>
+        </w:rPr>
+        <w:t>git</w:t>
+      </w:r>
+      <w:proofErr w:type="spellEnd"/>
+      <w:proofErr w:type="gramEnd"/>
+      <w:r>
+        <w:rPr>
+          <w:rFonts w:ascii="Calibri" w:eastAsia="Times New Roman" w:hAnsi="Calibri" w:cs="Calibri"/>
+          <w:b/>
+          <w:color w:val="000000"/>
+        </w:rPr>
+        <w:t xml:space="preserve"> checkout –b &lt;</w:t>
+      </w:r>
+      <w:proofErr w:type="spellStart"/>
+      <w:r>
+        <w:rPr>
+          <w:rFonts w:ascii="Calibri" w:eastAsia="Times New Roman" w:hAnsi="Calibri" w:cs="Calibri"/>
+          <w:b/>
+          <w:color w:val="000000"/>
+        </w:rPr>
+        <w:t>branchname</w:t>
+      </w:r>
+      <w:proofErr w:type="spellEnd"/>
+      <w:r>
+        <w:rPr>
+          <w:rFonts w:ascii="Calibri" w:eastAsia="Times New Roman" w:hAnsi="Calibri" w:cs="Calibri"/>
+          <w:b/>
+          <w:color w:val="000000"/>
+        </w:rPr>
+        <w:t>&gt;:</w:t>
+      </w:r>
+      <w:r>
+        <w:rPr>
+          <w:rFonts w:ascii="Calibri" w:eastAsia="Times New Roman" w:hAnsi="Calibri" w:cs="Calibri"/>
+          <w:b/>
+          <w:color w:val="000000"/>
+        </w:rPr>
+        <w:tab/>
+      </w:r>
+      <w:r>
+        <w:rPr>
+          <w:rFonts w:ascii="Calibri" w:eastAsia="Times New Roman" w:hAnsi="Calibri" w:cs="Calibri"/>
+          <w:color w:val="000000"/>
+        </w:rPr>
+        <w:t>creates new branch and checkout to it</w:t>
+      </w:r>
+    </w:p>
+    <w:p>
+      <w:pPr>
+        <w:rPr>
+          <w:rFonts w:ascii="Calibri" w:eastAsia="Times New Roman" w:hAnsi="Calibri" w:cs="Calibri"/>
+          <w:color w:val="000000"/>
+        </w:rPr>
+      </w:pPr>
+      <w:proofErr w:type="spellStart"/>
+      <w:proofErr w:type="gramStart"/>
+      <w:r>
+        <w:rPr>
+          <w:rFonts w:ascii="Calibri" w:eastAsia="Times New Roman" w:hAnsi="Calibri" w:cs="Calibri"/>
+          <w:b/>
+          <w:color w:val="000000"/>
+        </w:rPr>
+        <w:t>git</w:t>
+      </w:r>
+      <w:proofErr w:type="spellEnd"/>
+      <w:proofErr w:type="gramEnd"/>
+      <w:r>
+        <w:rPr>
+          <w:rFonts w:ascii="Calibri" w:eastAsia="Times New Roman" w:hAnsi="Calibri" w:cs="Calibri"/>
+          <w:b/>
+          <w:color w:val="000000"/>
+        </w:rPr>
+        <w:t xml:space="preserve"> branch –d &lt;branch name&gt;:</w:t>
+      </w:r>
+      <w:r>
+        <w:rPr>
+          <w:rFonts w:ascii="Calibri" w:eastAsia="Times New Roman" w:hAnsi="Calibri" w:cs="Calibri"/>
+          <w:color w:val="000000"/>
+        </w:rPr>
+        <w:t xml:space="preserve"> deletes mentioned branch but if the branch is not merged to it will not delete the branch</w:t>
+      </w:r>
+    </w:p>
+    <w:p>
+      <w:pPr>
+        <w:rPr>
+          <w:rFonts w:ascii="Calibri" w:eastAsia="Times New Roman" w:hAnsi="Calibri" w:cs="Calibri"/>
+          <w:color w:val="000000"/>
+        </w:rPr>
+      </w:pPr>
+      <w:proofErr w:type="spellStart"/>
+      <w:proofErr w:type="gramStart"/>
+      <w:r>
+        <w:rPr>
+          <w:rFonts w:ascii="Calibri" w:eastAsia="Times New Roman" w:hAnsi="Calibri" w:cs="Calibri"/>
+          <w:b/>
+          <w:color w:val="000000"/>
+        </w:rPr>
+        <w:t>git</w:t>
+      </w:r>
+      <w:proofErr w:type="spellEnd"/>
+      <w:proofErr w:type="gramEnd"/>
+      <w:r>
+        <w:rPr>
+          <w:rFonts w:ascii="Calibri" w:eastAsia="Times New Roman" w:hAnsi="Calibri" w:cs="Calibri"/>
+          <w:b/>
+          <w:color w:val="000000"/>
+        </w:rPr>
+        <w:t xml:space="preserve"> branch –D &lt;branch&gt;:</w:t>
+      </w:r>
+      <w:r>
+        <w:rPr>
+          <w:rFonts w:ascii="Calibri" w:eastAsia="Times New Roman" w:hAnsi="Calibri" w:cs="Calibri"/>
+          <w:b/>
+          <w:color w:val="000000"/>
+        </w:rPr>
+        <w:tab/>
+      </w:r>
+      <w:r>
+        <w:rPr>
+          <w:rFonts w:ascii="Calibri" w:eastAsia="Times New Roman" w:hAnsi="Calibri" w:cs="Calibri"/>
+          <w:color w:val="000000"/>
+        </w:rPr>
+        <w:t>deletes the branch even it has unmerged changes</w:t>
+      </w:r>
+    </w:p>
+    <w:p>
+      <w:pPr>
+        <w:rPr>
+          <w:rFonts w:ascii="Calibri" w:eastAsia="Times New Roman" w:hAnsi="Calibri" w:cs="Calibri"/>
+          <w:color w:val="000000"/>
+        </w:rPr>
+      </w:pPr>
+      <w:proofErr w:type="spellStart"/>
+      <w:proofErr w:type="gramStart"/>
+      <w:r>
+        <w:rPr>
+          <w:rFonts w:ascii="Calibri" w:eastAsia="Times New Roman" w:hAnsi="Calibri" w:cs="Calibri"/>
+          <w:b/>
+          <w:color w:val="000000"/>
+        </w:rPr>
+        <w:t>git</w:t>
+      </w:r>
+      <w:proofErr w:type="spellEnd"/>
+      <w:proofErr w:type="gramEnd"/>
+      <w:r>
+        <w:rPr>
+          <w:rFonts w:ascii="Calibri" w:eastAsia="Times New Roman" w:hAnsi="Calibri" w:cs="Calibri"/>
+          <w:b/>
+          <w:color w:val="000000"/>
+        </w:rPr>
+        <w:t xml:space="preserve"> branch –m &lt;new name&gt;:</w:t>
+      </w:r>
+      <w:r>
+        <w:rPr>
+          <w:rFonts w:ascii="Calibri" w:eastAsia="Times New Roman" w:hAnsi="Calibri" w:cs="Calibri"/>
+          <w:color w:val="000000"/>
+        </w:rPr>
+        <w:tab/>
+        <w:t>renames the current branch with &lt;new name&gt;</w:t>
+      </w:r>
+    </w:p>
+    <w:p>
+      <w:pPr>
+        <w:rPr>
+          <w:rFonts w:ascii="Calibri" w:eastAsia="Times New Roman" w:hAnsi="Calibri" w:cs="Calibri"/>
+          <w:color w:val="000000"/>
+        </w:rPr>
+      </w:pPr>
+      <w:proofErr w:type="spellStart"/>
+      <w:proofErr w:type="gramStart"/>
+      <w:r>
+        <w:rPr>
+          <w:rFonts w:ascii="Calibri" w:eastAsia="Times New Roman" w:hAnsi="Calibri" w:cs="Calibri"/>
+          <w:b/>
+          <w:color w:val="000000"/>
+        </w:rPr>
+        <w:t>git</w:t>
+      </w:r>
+      <w:proofErr w:type="spellEnd"/>
+      <w:proofErr w:type="gramEnd"/>
+      <w:r>
+        <w:rPr>
+          <w:rFonts w:ascii="Calibri" w:eastAsia="Times New Roman" w:hAnsi="Calibri" w:cs="Calibri"/>
+          <w:b/>
+          <w:color w:val="000000"/>
+        </w:rPr>
+        <w:t xml:space="preserve"> log branch1..branch2:</w:t>
+      </w:r>
+      <w:r>
+        <w:rPr>
+          <w:rFonts w:ascii="Calibri" w:eastAsia="Times New Roman" w:hAnsi="Calibri" w:cs="Calibri"/>
+          <w:color w:val="000000"/>
+        </w:rPr>
+        <w:tab/>
+        <w:t>gives commits which there in branch2 but not in branch1</w:t>
+      </w:r>
+    </w:p>
+    <w:p>
+      <w:pPr>
+        <w:rPr>
+          <w:rFonts w:ascii="Calibri" w:eastAsia="Times New Roman" w:hAnsi="Calibri" w:cs="Calibri"/>
+          <w:color w:val="000000"/>
+        </w:rPr>
+      </w:pPr>
+      <w:proofErr w:type="spellStart"/>
+      <w:proofErr w:type="gramStart"/>
+      <w:r>
+        <w:rPr>
+          <w:rFonts w:ascii="Calibri" w:eastAsia="Times New Roman" w:hAnsi="Calibri" w:cs="Calibri"/>
+          <w:b/>
+          <w:color w:val="000000"/>
+        </w:rPr>
+        <w:t>git</w:t>
+      </w:r>
+      <w:proofErr w:type="spellEnd"/>
+      <w:proofErr w:type="gramEnd"/>
+      <w:r>
+        <w:rPr>
+          <w:rFonts w:ascii="Calibri" w:eastAsia="Times New Roman" w:hAnsi="Calibri" w:cs="Calibri"/>
+          <w:b/>
+          <w:color w:val="000000"/>
+        </w:rPr>
+        <w:t xml:space="preserve"> diff branch1..branch2:</w:t>
+      </w:r>
+      <w:r>
+        <w:rPr>
+          <w:rFonts w:ascii="Calibri" w:eastAsia="Times New Roman" w:hAnsi="Calibri" w:cs="Calibri"/>
+          <w:color w:val="000000"/>
+        </w:rPr>
+        <w:tab/>
+        <w:t>gives difference of what is in branch2 but not in branch1</w:t>
+      </w:r>
+    </w:p>
+    <w:p>
+      <w:pPr>
+        <w:rPr>
+          <w:rFonts w:ascii="Calibri" w:eastAsia="Times New Roman" w:hAnsi="Calibri" w:cs="Calibri"/>
+          <w:color w:val="000000"/>
+        </w:rPr>
+      </w:pPr>
+      <w:proofErr w:type="spellStart"/>
+      <w:proofErr w:type="gramStart"/>
+      <w:r>
+        <w:rPr>
+          <w:rFonts w:ascii="Calibri" w:eastAsia="Times New Roman" w:hAnsi="Calibri" w:cs="Calibri"/>
+          <w:b/>
+          <w:color w:val="000000"/>
+        </w:rPr>
+        <w:t>git</w:t>
+      </w:r>
+      <w:proofErr w:type="spellEnd"/>
+      <w:proofErr w:type="gramEnd"/>
+      <w:r>
+        <w:rPr>
+          <w:rFonts w:ascii="Calibri" w:eastAsia="Times New Roman" w:hAnsi="Calibri" w:cs="Calibri"/>
+          <w:b/>
+          <w:color w:val="000000"/>
+        </w:rPr>
+        <w:t xml:space="preserve"> push &lt;</w:t>
+      </w:r>
+      <w:proofErr w:type="spellStart"/>
+      <w:r>
+        <w:rPr>
+          <w:rFonts w:ascii="Calibri" w:eastAsia="Times New Roman" w:hAnsi="Calibri" w:cs="Calibri"/>
+          <w:b/>
+          <w:color w:val="000000"/>
+        </w:rPr>
+        <w:t>git</w:t>
+      </w:r>
+      <w:proofErr w:type="spellEnd"/>
+      <w:r>
+        <w:rPr>
+          <w:rFonts w:ascii="Calibri" w:eastAsia="Times New Roman" w:hAnsi="Calibri" w:cs="Calibri"/>
+          <w:b/>
+          <w:color w:val="000000"/>
+        </w:rPr>
         <w:t xml:space="preserve"> </w:t>
       </w:r>
-      <w:r>
-        <w:rPr>
-          <w:rFonts w:ascii="Calibri" w:eastAsia="Times New Roman" w:hAnsi="Calibri" w:cs="Calibri"/>
-          <w:color w:val="000000"/>
-        </w:rPr>
-        <w:t>gives lines which are copied from other files</w:t>
-      </w:r>
-      <w:r>
-        <w:rPr>
-          <w:rFonts w:ascii="Calibri" w:eastAsia="Times New Roman" w:hAnsi="Calibri" w:cs="Calibri"/>
-          <w:color w:val="000000"/>
-        </w:rPr>
-        <w:t>, gives commit id, original author info if committed, if not committed it will show not committed yet</w:t>
-      </w:r>
-    </w:p>
-    <w:p>
-      <w:pPr>
-        <w:rPr>
-          <w:rFonts w:ascii="Calibri" w:eastAsia="Times New Roman" w:hAnsi="Calibri" w:cs="Calibri"/>
-          <w:color w:val="000000"/>
-        </w:rPr>
-      </w:pPr>
-      <w:proofErr w:type="spellStart"/>
-      <w:proofErr w:type="gramStart"/>
-      <w:r>
-        <w:rPr>
-          <w:rFonts w:ascii="Calibri" w:eastAsia="Times New Roman" w:hAnsi="Calibri" w:cs="Calibri"/>
-          <w:b/>
-          <w:color w:val="000000"/>
-        </w:rPr>
-        <w:t>git</w:t>
-      </w:r>
-      <w:proofErr w:type="spellEnd"/>
-      <w:proofErr w:type="gramEnd"/>
-      <w:r>
-        <w:rPr>
-          <w:rFonts w:ascii="Calibri" w:eastAsia="Times New Roman" w:hAnsi="Calibri" w:cs="Calibri"/>
-          <w:b/>
-          <w:color w:val="000000"/>
-        </w:rPr>
-        <w:t xml:space="preserve"> blame -m &lt;file&gt;:</w:t>
-      </w:r>
-      <w:r>
-        <w:rPr>
-          <w:rFonts w:ascii="Calibri" w:eastAsia="Times New Roman" w:hAnsi="Calibri" w:cs="Calibri"/>
-          <w:color w:val="000000"/>
-        </w:rPr>
-        <w:tab/>
-      </w:r>
-      <w:r>
-        <w:rPr>
-          <w:rFonts w:ascii="Calibri" w:eastAsia="Times New Roman" w:hAnsi="Calibri" w:cs="Calibri"/>
-          <w:color w:val="000000"/>
-        </w:rPr>
-        <w:t>gives lines w</w:t>
-      </w:r>
-      <w:r>
-        <w:rPr>
-          <w:rFonts w:ascii="Calibri" w:eastAsia="Times New Roman" w:hAnsi="Calibri" w:cs="Calibri"/>
-          <w:color w:val="000000"/>
-        </w:rPr>
-        <w:t>hich are copied from same file</w:t>
-      </w:r>
-      <w:r>
-        <w:rPr>
-          <w:rFonts w:ascii="Calibri" w:eastAsia="Times New Roman" w:hAnsi="Calibri" w:cs="Calibri"/>
-          <w:color w:val="000000"/>
-        </w:rPr>
-        <w:t>, gives commit id, original author info if committed, if not committed it will show not committed yet</w:t>
-      </w:r>
-    </w:p>
-    <w:p>
-      <w:pPr>
-        <w:rPr>
-          <w:rFonts w:ascii="Calibri" w:eastAsia="Times New Roman" w:hAnsi="Calibri" w:cs="Calibri"/>
-          <w:color w:val="000000"/>
-        </w:rPr>
-      </w:pPr>
-      <w:proofErr w:type="spellStart"/>
-      <w:proofErr w:type="gramStart"/>
-      <w:r>
-        <w:rPr>
-          <w:rFonts w:ascii="Calibri" w:eastAsia="Times New Roman" w:hAnsi="Calibri" w:cs="Calibri"/>
-          <w:b/>
-          <w:color w:val="000000"/>
-        </w:rPr>
-        <w:t>git</w:t>
-      </w:r>
-      <w:proofErr w:type="spellEnd"/>
-      <w:proofErr w:type="gramEnd"/>
-      <w:r>
-        <w:rPr>
-          <w:rFonts w:ascii="Calibri" w:eastAsia="Times New Roman" w:hAnsi="Calibri" w:cs="Calibri"/>
-          <w:b/>
-          <w:color w:val="000000"/>
-        </w:rPr>
-        <w:t xml:space="preserve"> blame –e &lt;file&gt;:</w:t>
-      </w:r>
-      <w:r>
-        <w:rPr>
-          <w:rFonts w:ascii="Calibri" w:eastAsia="Times New Roman" w:hAnsi="Calibri" w:cs="Calibri"/>
-          <w:color w:val="000000"/>
-        </w:rPr>
-        <w:tab/>
-        <w:t xml:space="preserve">same as </w:t>
-      </w:r>
-      <w:proofErr w:type="spellStart"/>
-      <w:r>
-        <w:rPr>
-          <w:rFonts w:ascii="Calibri" w:eastAsia="Times New Roman" w:hAnsi="Calibri" w:cs="Calibri"/>
-          <w:color w:val="000000"/>
-        </w:rPr>
-        <w:t>git</w:t>
-      </w:r>
-      <w:proofErr w:type="spellEnd"/>
-      <w:r>
-        <w:rPr>
-          <w:rFonts w:ascii="Calibri" w:eastAsia="Times New Roman" w:hAnsi="Calibri" w:cs="Calibri"/>
-          <w:color w:val="000000"/>
-        </w:rPr>
-        <w:t xml:space="preserve"> blame&lt;file&gt; but instead of author name it will display mail</w:t>
-      </w:r>
-    </w:p>
-    <w:p>
-      <w:pPr>
-        <w:rPr>
-          <w:rFonts w:ascii="Calibri" w:eastAsia="Times New Roman" w:hAnsi="Calibri" w:cs="Calibri"/>
-          <w:color w:val="000000"/>
-        </w:rPr>
-      </w:pPr>
-      <w:proofErr w:type="spellStart"/>
-      <w:proofErr w:type="gramStart"/>
-      <w:r>
-        <w:rPr>
-          <w:rFonts w:ascii="Calibri" w:eastAsia="Times New Roman" w:hAnsi="Calibri" w:cs="Calibri"/>
-          <w:b/>
-          <w:color w:val="000000"/>
-        </w:rPr>
-        <w:t>git</w:t>
-      </w:r>
-      <w:proofErr w:type="spellEnd"/>
-      <w:proofErr w:type="gramEnd"/>
-      <w:r>
-        <w:rPr>
-          <w:rFonts w:ascii="Calibri" w:eastAsia="Times New Roman" w:hAnsi="Calibri" w:cs="Calibri"/>
-          <w:b/>
-          <w:color w:val="000000"/>
-        </w:rPr>
-        <w:t xml:space="preserve"> diff:</w:t>
-      </w:r>
-      <w:r>
-        <w:rPr>
-          <w:rFonts w:ascii="Calibri" w:eastAsia="Times New Roman" w:hAnsi="Calibri" w:cs="Calibri"/>
-          <w:color w:val="000000"/>
-        </w:rPr>
-        <w:t xml:space="preserve"> gives differences b/w staging area </w:t>
-      </w:r>
-      <w:r>
-        <w:rPr>
-          <w:rFonts w:ascii="Calibri" w:eastAsia="Times New Roman" w:hAnsi="Calibri" w:cs="Calibri"/>
-          <w:color w:val="000000"/>
-        </w:rPr>
-        <w:t xml:space="preserve"> and </w:t>
-      </w:r>
-      <w:r>
-        <w:rPr>
-          <w:rFonts w:ascii="Calibri" w:eastAsia="Times New Roman" w:hAnsi="Calibri" w:cs="Calibri"/>
-          <w:color w:val="000000"/>
-        </w:rPr>
-        <w:t>working directory</w:t>
-      </w:r>
-    </w:p>
-    <w:p>
-      <w:pPr>
-        <w:rPr>
-          <w:rFonts w:ascii="Calibri" w:eastAsia="Times New Roman" w:hAnsi="Calibri" w:cs="Calibri"/>
-          <w:color w:val="000000"/>
-        </w:rPr>
-      </w:pPr>
-      <w:proofErr w:type="spellStart"/>
-      <w:proofErr w:type="gramStart"/>
-      <w:r>
-        <w:rPr>
-          <w:rFonts w:ascii="Calibri" w:eastAsia="Times New Roman" w:hAnsi="Calibri" w:cs="Calibri"/>
-          <w:b/>
-          <w:color w:val="000000"/>
-        </w:rPr>
-        <w:t>git</w:t>
-      </w:r>
-      <w:proofErr w:type="spellEnd"/>
-      <w:proofErr w:type="gramEnd"/>
-      <w:r>
-        <w:rPr>
-          <w:rFonts w:ascii="Calibri" w:eastAsia="Times New Roman" w:hAnsi="Calibri" w:cs="Calibri"/>
-          <w:b/>
-          <w:color w:val="000000"/>
-        </w:rPr>
-        <w:t xml:space="preserve"> diff –cached:</w:t>
-      </w:r>
-      <w:r>
-        <w:rPr>
-          <w:rFonts w:ascii="Calibri" w:eastAsia="Times New Roman" w:hAnsi="Calibri" w:cs="Calibri"/>
-          <w:b/>
-          <w:color w:val="000000"/>
-        </w:rPr>
-        <w:tab/>
-      </w:r>
-      <w:r>
-        <w:rPr>
-          <w:rFonts w:ascii="Calibri" w:eastAsia="Times New Roman" w:hAnsi="Calibri" w:cs="Calibri"/>
-          <w:color w:val="000000"/>
-        </w:rPr>
-        <w:tab/>
-        <w:t>difference b/w staging area and local repository</w:t>
-      </w:r>
-    </w:p>
-    <w:p>
-      <w:pPr>
-        <w:rPr>
-          <w:rFonts w:ascii="Calibri" w:eastAsia="Times New Roman" w:hAnsi="Calibri" w:cs="Calibri"/>
-          <w:color w:val="000000"/>
-        </w:rPr>
-      </w:pPr>
-      <w:proofErr w:type="spellStart"/>
-      <w:proofErr w:type="gramStart"/>
-      <w:r>
-        <w:rPr>
-          <w:rFonts w:ascii="Calibri" w:eastAsia="Times New Roman" w:hAnsi="Calibri" w:cs="Calibri"/>
-          <w:color w:val="000000"/>
-        </w:rPr>
-        <w:t>git</w:t>
-      </w:r>
-      <w:proofErr w:type="spellEnd"/>
-      <w:proofErr w:type="gramEnd"/>
-      <w:r>
-        <w:rPr>
-          <w:rFonts w:ascii="Calibri" w:eastAsia="Times New Roman" w:hAnsi="Calibri" w:cs="Calibri"/>
-          <w:color w:val="000000"/>
-        </w:rPr>
-        <w:t xml:space="preserve"> branch:</w:t>
-      </w:r>
-      <w:r>
-        <w:rPr>
-          <w:rFonts w:ascii="Calibri" w:eastAsia="Times New Roman" w:hAnsi="Calibri" w:cs="Calibri"/>
-          <w:color w:val="000000"/>
-        </w:rPr>
-        <w:tab/>
-        <w:t>lists the branches</w:t>
-      </w:r>
-    </w:p>
-    <w:p>
-      <w:pPr>
-        <w:rPr>
-          <w:rFonts w:ascii="Calibri" w:eastAsia="Times New Roman" w:hAnsi="Calibri" w:cs="Calibri"/>
-          <w:color w:val="000000"/>
-        </w:rPr>
-      </w:pPr>
-      <w:proofErr w:type="spellStart"/>
-      <w:proofErr w:type="gramStart"/>
-      <w:r>
-        <w:rPr>
-          <w:rFonts w:ascii="Calibri" w:eastAsia="Times New Roman" w:hAnsi="Calibri" w:cs="Calibri"/>
-          <w:color w:val="000000"/>
-        </w:rPr>
-        <w:t>git</w:t>
-      </w:r>
-      <w:proofErr w:type="spellEnd"/>
-      <w:proofErr w:type="gramEnd"/>
-      <w:r>
-        <w:rPr>
-          <w:rFonts w:ascii="Calibri" w:eastAsia="Times New Roman" w:hAnsi="Calibri" w:cs="Calibri"/>
-          <w:color w:val="000000"/>
-        </w:rPr>
-        <w:t xml:space="preserve"> branch &lt;name&gt;:</w:t>
-      </w:r>
-      <w:r>
-        <w:rPr>
-          <w:rFonts w:ascii="Calibri" w:eastAsia="Times New Roman" w:hAnsi="Calibri" w:cs="Calibri"/>
-          <w:color w:val="000000"/>
-        </w:rPr>
-        <w:tab/>
-        <w:t>creates new branch</w:t>
-      </w:r>
-    </w:p>
-    <w:p>
-      <w:pPr>
-        <w:rPr>
-          <w:rFonts w:ascii="Calibri" w:eastAsia="Times New Roman" w:hAnsi="Calibri" w:cs="Calibri"/>
-          <w:color w:val="000000"/>
-        </w:rPr>
-      </w:pPr>
-      <w:proofErr w:type="spellStart"/>
-      <w:proofErr w:type="gramStart"/>
-      <w:r>
-        <w:rPr>
-          <w:rFonts w:ascii="Calibri" w:eastAsia="Times New Roman" w:hAnsi="Calibri" w:cs="Calibri"/>
-          <w:color w:val="000000"/>
-        </w:rPr>
-        <w:t>git</w:t>
-      </w:r>
-      <w:proofErr w:type="spellEnd"/>
-      <w:proofErr w:type="gramEnd"/>
-      <w:r>
-        <w:rPr>
-          <w:rFonts w:ascii="Calibri" w:eastAsia="Times New Roman" w:hAnsi="Calibri" w:cs="Calibri"/>
-          <w:color w:val="000000"/>
-        </w:rPr>
-        <w:t xml:space="preserve"> checkout &lt;branch name&gt;: switch to mentioned branch</w:t>
-      </w:r>
-    </w:p>
-    <w:p>
-      <w:pPr>
-        <w:rPr>
-          <w:rFonts w:ascii="Calibri" w:eastAsia="Times New Roman" w:hAnsi="Calibri" w:cs="Calibri"/>
-          <w:color w:val="000000"/>
-        </w:rPr>
-      </w:pPr>
-      <w:proofErr w:type="spellStart"/>
-      <w:proofErr w:type="gramStart"/>
-      <w:r>
-        <w:rPr>
-          <w:rFonts w:ascii="Calibri" w:eastAsia="Times New Roman" w:hAnsi="Calibri" w:cs="Calibri"/>
-          <w:b/>
+      <w:proofErr w:type="spellStart"/>
+      <w:r>
+        <w:rPr>
+          <w:rFonts w:ascii="Calibri" w:eastAsia="Times New Roman" w:hAnsi="Calibri" w:cs="Calibri"/>
+          <w:b/>
+          <w:color w:val="000000"/>
+        </w:rPr>
+        <w:t>url</w:t>
+      </w:r>
+      <w:proofErr w:type="spellEnd"/>
+      <w:r>
+        <w:rPr>
+          <w:rFonts w:ascii="Calibri" w:eastAsia="Times New Roman" w:hAnsi="Calibri" w:cs="Calibri"/>
+          <w:b/>
+          <w:color w:val="000000"/>
+        </w:rPr>
+        <w:t>&gt; --delete &lt;branch&gt;</w:t>
+      </w:r>
+      <w:r>
+        <w:rPr>
+          <w:rFonts w:ascii="Calibri" w:eastAsia="Times New Roman" w:hAnsi="Calibri" w:cs="Calibri"/>
+          <w:b/>
+          <w:color w:val="000000"/>
+        </w:rPr>
+        <w:t xml:space="preserve"> </w:t>
+      </w:r>
+      <w:r>
+        <w:rPr>
+          <w:rFonts w:ascii="Calibri" w:eastAsia="Times New Roman" w:hAnsi="Calibri" w:cs="Calibri"/>
+          <w:color w:val="000000"/>
+        </w:rPr>
+        <w:t xml:space="preserve">or </w:t>
+      </w:r>
+      <w:proofErr w:type="spellStart"/>
+      <w:r>
+        <w:rPr>
+          <w:rFonts w:ascii="Calibri" w:eastAsia="Times New Roman" w:hAnsi="Calibri" w:cs="Calibri"/>
+          <w:b/>
+          <w:color w:val="000000"/>
+        </w:rPr>
+        <w:t>git</w:t>
+      </w:r>
+      <w:proofErr w:type="spellEnd"/>
+      <w:r>
+        <w:rPr>
+          <w:rFonts w:ascii="Calibri" w:eastAsia="Times New Roman" w:hAnsi="Calibri" w:cs="Calibri"/>
+          <w:b/>
+          <w:color w:val="000000"/>
+        </w:rPr>
+        <w:t xml:space="preserve"> push &lt;</w:t>
+      </w:r>
+      <w:proofErr w:type="spellStart"/>
+      <w:r>
+        <w:rPr>
+          <w:rFonts w:ascii="Calibri" w:eastAsia="Times New Roman" w:hAnsi="Calibri" w:cs="Calibri"/>
+          <w:b/>
+          <w:color w:val="000000"/>
+        </w:rPr>
+        <w:t>git</w:t>
+      </w:r>
+      <w:proofErr w:type="spellEnd"/>
+      <w:r>
+        <w:rPr>
+          <w:rFonts w:ascii="Calibri" w:eastAsia="Times New Roman" w:hAnsi="Calibri" w:cs="Calibri"/>
+          <w:b/>
+          <w:color w:val="000000"/>
+        </w:rPr>
+        <w:t xml:space="preserve"> </w:t>
+      </w:r>
+      <w:proofErr w:type="spellStart"/>
+      <w:r>
+        <w:rPr>
+          <w:rFonts w:ascii="Calibri" w:eastAsia="Times New Roman" w:hAnsi="Calibri" w:cs="Calibri"/>
+          <w:b/>
+          <w:color w:val="000000"/>
+        </w:rPr>
+        <w:t>url</w:t>
+      </w:r>
+      <w:proofErr w:type="spellEnd"/>
+      <w:r>
+        <w:rPr>
+          <w:rFonts w:ascii="Calibri" w:eastAsia="Times New Roman" w:hAnsi="Calibri" w:cs="Calibri"/>
+          <w:b/>
+          <w:color w:val="000000"/>
+        </w:rPr>
+        <w:t>&gt; :&lt;branch&gt;</w:t>
+      </w:r>
+      <w:r>
+        <w:rPr>
+          <w:rFonts w:ascii="Calibri" w:eastAsia="Times New Roman" w:hAnsi="Calibri" w:cs="Calibri"/>
+          <w:color w:val="000000"/>
+        </w:rPr>
+        <w:tab/>
+        <w:t>deletes branch in the mentioned remote repository</w:t>
+      </w:r>
+    </w:p>
+    <w:p>
+      <w:pPr>
+        <w:rPr>
+          <w:rFonts w:ascii="Calibri" w:eastAsia="Times New Roman" w:hAnsi="Calibri" w:cs="Calibri"/>
+          <w:color w:val="000000"/>
+        </w:rPr>
+      </w:pPr>
+      <w:proofErr w:type="spellStart"/>
+      <w:proofErr w:type="gramStart"/>
+      <w:r>
+        <w:rPr>
+          <w:rFonts w:ascii="Calibri" w:eastAsia="Times New Roman" w:hAnsi="Calibri" w:cs="Calibri"/>
+          <w:b/>
+          <w:color w:val="000000"/>
+        </w:rPr>
+        <w:t>git</w:t>
+      </w:r>
+      <w:proofErr w:type="spellEnd"/>
+      <w:proofErr w:type="gramEnd"/>
+      <w:r>
+        <w:rPr>
+          <w:rFonts w:ascii="Calibri" w:eastAsia="Times New Roman" w:hAnsi="Calibri" w:cs="Calibri"/>
+          <w:b/>
+          <w:color w:val="000000"/>
+        </w:rPr>
+        <w:t xml:space="preserve"> remote:</w:t>
+      </w:r>
+      <w:r>
+        <w:rPr>
+          <w:rFonts w:ascii="Calibri" w:eastAsia="Times New Roman" w:hAnsi="Calibri" w:cs="Calibri"/>
+          <w:color w:val="000000"/>
+        </w:rPr>
+        <w:t xml:space="preserve"> </w:t>
+      </w:r>
+      <w:r>
+        <w:rPr>
+          <w:rFonts w:ascii="Calibri" w:eastAsia="Times New Roman" w:hAnsi="Calibri" w:cs="Calibri"/>
+          <w:color w:val="000000"/>
+        </w:rPr>
+        <w:tab/>
+        <w:t>lists the remote connections by variable name</w:t>
+      </w:r>
+    </w:p>
+    <w:p>
+      <w:pPr>
+        <w:rPr>
+          <w:rFonts w:ascii="Calibri" w:eastAsia="Times New Roman" w:hAnsi="Calibri" w:cs="Calibri"/>
+          <w:color w:val="000000"/>
+        </w:rPr>
+      </w:pPr>
+      <w:proofErr w:type="spellStart"/>
+      <w:proofErr w:type="gramStart"/>
+      <w:r>
+        <w:rPr>
+          <w:rFonts w:ascii="Calibri" w:eastAsia="Times New Roman" w:hAnsi="Calibri" w:cs="Calibri"/>
+          <w:b/>
+          <w:color w:val="000000"/>
+        </w:rPr>
+        <w:t>git</w:t>
+      </w:r>
+      <w:proofErr w:type="spellEnd"/>
+      <w:proofErr w:type="gramEnd"/>
+      <w:r>
+        <w:rPr>
+          <w:rFonts w:ascii="Calibri" w:eastAsia="Times New Roman" w:hAnsi="Calibri" w:cs="Calibri"/>
+          <w:b/>
+          <w:color w:val="000000"/>
+        </w:rPr>
+        <w:t xml:space="preserve"> remote –v:</w:t>
+      </w:r>
+      <w:r>
+        <w:rPr>
+          <w:rFonts w:ascii="Calibri" w:eastAsia="Times New Roman" w:hAnsi="Calibri" w:cs="Calibri"/>
+          <w:color w:val="000000"/>
+        </w:rPr>
+        <w:tab/>
+        <w:t>lists the remote connections name and its URL as well</w:t>
+      </w:r>
+    </w:p>
+    <w:p>
+      <w:pPr>
+        <w:rPr>
+          <w:rFonts w:ascii="Calibri" w:eastAsia="Times New Roman" w:hAnsi="Calibri" w:cs="Calibri"/>
+          <w:color w:val="000000"/>
+        </w:rPr>
+      </w:pPr>
+      <w:proofErr w:type="spellStart"/>
+      <w:proofErr w:type="gramStart"/>
+      <w:r>
+        <w:rPr>
+          <w:rFonts w:ascii="Calibri" w:eastAsia="Times New Roman" w:hAnsi="Calibri" w:cs="Calibri"/>
+          <w:b/>
+          <w:color w:val="000000"/>
+        </w:rPr>
+        <w:t>git</w:t>
+      </w:r>
+      <w:proofErr w:type="spellEnd"/>
+      <w:proofErr w:type="gramEnd"/>
+      <w:r>
+        <w:rPr>
+          <w:rFonts w:ascii="Calibri" w:eastAsia="Times New Roman" w:hAnsi="Calibri" w:cs="Calibri"/>
+          <w:b/>
+          <w:color w:val="000000"/>
+        </w:rPr>
+        <w:t xml:space="preserve"> remote add &lt;variable&gt; &lt;</w:t>
+      </w:r>
+      <w:proofErr w:type="spellStart"/>
+      <w:r>
+        <w:rPr>
+          <w:rFonts w:ascii="Calibri" w:eastAsia="Times New Roman" w:hAnsi="Calibri" w:cs="Calibri"/>
+          <w:b/>
+          <w:color w:val="000000"/>
+        </w:rPr>
+        <w:t>url</w:t>
+      </w:r>
+      <w:proofErr w:type="spellEnd"/>
+      <w:r>
+        <w:rPr>
+          <w:rFonts w:ascii="Calibri" w:eastAsia="Times New Roman" w:hAnsi="Calibri" w:cs="Calibri"/>
+          <w:b/>
+          <w:color w:val="000000"/>
+        </w:rPr>
+        <w:t>&gt;:</w:t>
+      </w:r>
+      <w:r>
+        <w:rPr>
+          <w:rFonts w:ascii="Calibri" w:eastAsia="Times New Roman" w:hAnsi="Calibri" w:cs="Calibri"/>
+          <w:color w:val="000000"/>
+        </w:rPr>
+        <w:t xml:space="preserve"> </w:t>
+      </w:r>
+      <w:r>
+        <w:rPr>
+          <w:rFonts w:ascii="Calibri" w:eastAsia="Times New Roman" w:hAnsi="Calibri" w:cs="Calibri"/>
+          <w:color w:val="000000"/>
+        </w:rPr>
+        <w:tab/>
+        <w:t xml:space="preserve">adds </w:t>
+      </w:r>
+      <w:proofErr w:type="spellStart"/>
+      <w:r>
+        <w:rPr>
+          <w:rFonts w:ascii="Calibri" w:eastAsia="Times New Roman" w:hAnsi="Calibri" w:cs="Calibri"/>
+          <w:color w:val="000000"/>
+        </w:rPr>
+        <w:t>git</w:t>
+      </w:r>
+      <w:proofErr w:type="spellEnd"/>
+      <w:r>
+        <w:rPr>
+          <w:rFonts w:ascii="Calibri" w:eastAsia="Times New Roman" w:hAnsi="Calibri" w:cs="Calibri"/>
+          <w:color w:val="000000"/>
+        </w:rPr>
+        <w:t xml:space="preserve"> remote </w:t>
+      </w:r>
+      <w:proofErr w:type="spellStart"/>
+      <w:r>
+        <w:rPr>
+          <w:rFonts w:ascii="Calibri" w:eastAsia="Times New Roman" w:hAnsi="Calibri" w:cs="Calibri"/>
+          <w:color w:val="000000"/>
+        </w:rPr>
+        <w:t>url</w:t>
+      </w:r>
+      <w:proofErr w:type="spellEnd"/>
+      <w:r>
+        <w:rPr>
+          <w:rFonts w:ascii="Calibri" w:eastAsia="Times New Roman" w:hAnsi="Calibri" w:cs="Calibri"/>
+          <w:color w:val="000000"/>
+        </w:rPr>
+        <w:t xml:space="preserve"> to a variable. We can use this variable name as a shortcut for the remote repo </w:t>
+      </w:r>
+      <w:proofErr w:type="spellStart"/>
+      <w:proofErr w:type="gramStart"/>
+      <w:r>
+        <w:rPr>
+          <w:rFonts w:ascii="Calibri" w:eastAsia="Times New Roman" w:hAnsi="Calibri" w:cs="Calibri"/>
+          <w:color w:val="000000"/>
+        </w:rPr>
+        <w:t>url</w:t>
+      </w:r>
+      <w:proofErr w:type="spellEnd"/>
+      <w:proofErr w:type="gramEnd"/>
+    </w:p>
+    <w:p>
+      <w:pPr>
+        <w:rPr>
+          <w:rFonts w:ascii="Calibri" w:eastAsia="Times New Roman" w:hAnsi="Calibri" w:cs="Calibri"/>
+          <w:color w:val="000000"/>
+        </w:rPr>
+      </w:pPr>
+      <w:proofErr w:type="spellStart"/>
+      <w:proofErr w:type="gramStart"/>
+      <w:r>
+        <w:rPr>
+          <w:rFonts w:ascii="Calibri" w:eastAsia="Times New Roman" w:hAnsi="Calibri" w:cs="Calibri"/>
+          <w:b/>
+          <w:color w:val="000000"/>
+        </w:rPr>
+        <w:t>git</w:t>
+      </w:r>
+      <w:proofErr w:type="spellEnd"/>
+      <w:proofErr w:type="gramEnd"/>
+      <w:r>
+        <w:rPr>
+          <w:rFonts w:ascii="Calibri" w:eastAsia="Times New Roman" w:hAnsi="Calibri" w:cs="Calibri"/>
+          <w:b/>
+          <w:color w:val="000000"/>
+        </w:rPr>
+        <w:t xml:space="preserve"> remote </w:t>
+      </w:r>
+      <w:proofErr w:type="spellStart"/>
+      <w:r>
+        <w:rPr>
+          <w:rFonts w:ascii="Calibri" w:eastAsia="Times New Roman" w:hAnsi="Calibri" w:cs="Calibri"/>
+          <w:b/>
+          <w:color w:val="000000"/>
+        </w:rPr>
+        <w:t>rm</w:t>
+      </w:r>
+      <w:proofErr w:type="spellEnd"/>
+      <w:r>
+        <w:rPr>
+          <w:rFonts w:ascii="Calibri" w:eastAsia="Times New Roman" w:hAnsi="Calibri" w:cs="Calibri"/>
+          <w:b/>
+          <w:color w:val="000000"/>
+        </w:rPr>
+        <w:t xml:space="preserve"> &lt;variable&gt;:</w:t>
+      </w:r>
+      <w:r>
+        <w:rPr>
+          <w:rFonts w:ascii="Calibri" w:eastAsia="Times New Roman" w:hAnsi="Calibri" w:cs="Calibri"/>
+          <w:color w:val="000000"/>
+        </w:rPr>
+        <w:tab/>
+        <w:t>removes the name and corresponding URL</w:t>
+      </w:r>
+    </w:p>
+    <w:p>
+      <w:pPr>
+        <w:rPr>
+          <w:rFonts w:ascii="Calibri" w:eastAsia="Times New Roman" w:hAnsi="Calibri" w:cs="Calibri"/>
+          <w:color w:val="000000"/>
+        </w:rPr>
+      </w:pPr>
+      <w:proofErr w:type="spellStart"/>
+      <w:proofErr w:type="gramStart"/>
+      <w:r>
+        <w:rPr>
+          <w:rFonts w:ascii="Calibri" w:eastAsia="Times New Roman" w:hAnsi="Calibri" w:cs="Calibri"/>
+          <w:b/>
+          <w:color w:val="000000"/>
+        </w:rPr>
+        <w:t>git</w:t>
+      </w:r>
+      <w:proofErr w:type="spellEnd"/>
+      <w:proofErr w:type="gramEnd"/>
+      <w:r>
+        <w:rPr>
+          <w:rFonts w:ascii="Calibri" w:eastAsia="Times New Roman" w:hAnsi="Calibri" w:cs="Calibri"/>
+          <w:b/>
+          <w:color w:val="000000"/>
+        </w:rPr>
+        <w:t xml:space="preserve"> remote rename &lt;old&gt; &lt;new&gt;:</w:t>
+      </w:r>
+      <w:r>
+        <w:rPr>
+          <w:rFonts w:ascii="Calibri" w:eastAsia="Times New Roman" w:hAnsi="Calibri" w:cs="Calibri"/>
+          <w:color w:val="000000"/>
+        </w:rPr>
+        <w:tab/>
+        <w:t>renames the old remote name with new name</w:t>
+      </w:r>
+    </w:p>
+    <w:p>
+      <w:pPr>
+        <w:rPr>
+          <w:rFonts w:ascii="Calibri" w:eastAsia="Times New Roman" w:hAnsi="Calibri" w:cs="Calibri"/>
+          <w:color w:val="000000"/>
+        </w:rPr>
+      </w:pPr>
+      <w:proofErr w:type="spellStart"/>
+      <w:proofErr w:type="gramStart"/>
+      <w:r>
+        <w:rPr>
+          <w:rFonts w:ascii="Calibri" w:eastAsia="Times New Roman" w:hAnsi="Calibri" w:cs="Calibri"/>
+          <w:b/>
+          <w:color w:val="000000"/>
+        </w:rPr>
+        <w:t>git</w:t>
+      </w:r>
+      <w:proofErr w:type="spellEnd"/>
+      <w:proofErr w:type="gramEnd"/>
+      <w:r>
+        <w:rPr>
+          <w:rFonts w:ascii="Calibri" w:eastAsia="Times New Roman" w:hAnsi="Calibri" w:cs="Calibri"/>
+          <w:b/>
+          <w:color w:val="000000"/>
+        </w:rPr>
+        <w:t xml:space="preserve"> push &lt;</w:t>
+      </w:r>
+      <w:proofErr w:type="spellStart"/>
+      <w:r>
+        <w:rPr>
+          <w:rFonts w:ascii="Calibri" w:eastAsia="Times New Roman" w:hAnsi="Calibri" w:cs="Calibri"/>
+          <w:b/>
+          <w:color w:val="000000"/>
+        </w:rPr>
+        <w:t>url</w:t>
+      </w:r>
+      <w:proofErr w:type="spellEnd"/>
+      <w:r>
+        <w:rPr>
+          <w:rFonts w:ascii="Calibri" w:eastAsia="Times New Roman" w:hAnsi="Calibri" w:cs="Calibri"/>
+          <w:b/>
+          <w:color w:val="000000"/>
+        </w:rPr>
+        <w:t>&gt;:</w:t>
+      </w:r>
+      <w:r>
+        <w:rPr>
+          <w:rFonts w:ascii="Calibri" w:eastAsia="Times New Roman" w:hAnsi="Calibri" w:cs="Calibri"/>
+          <w:color w:val="000000"/>
+        </w:rPr>
+        <w:t xml:space="preserve"> </w:t>
+      </w:r>
+      <w:r>
+        <w:rPr>
+          <w:rFonts w:ascii="Calibri" w:eastAsia="Times New Roman" w:hAnsi="Calibri" w:cs="Calibri"/>
+          <w:color w:val="000000"/>
+        </w:rPr>
+        <w:tab/>
+        <w:t>push the local commits to mentioned remote repo</w:t>
+      </w:r>
+    </w:p>
+    <w:p>
+      <w:pPr>
+        <w:rPr>
+          <w:rFonts w:ascii="Calibri" w:eastAsia="Times New Roman" w:hAnsi="Calibri" w:cs="Calibri"/>
+          <w:color w:val="000000"/>
+        </w:rPr>
+      </w:pPr>
+      <w:proofErr w:type="spellStart"/>
+      <w:proofErr w:type="gramStart"/>
+      <w:r>
+        <w:rPr>
+          <w:rFonts w:ascii="Calibri" w:eastAsia="Times New Roman" w:hAnsi="Calibri" w:cs="Calibri"/>
+          <w:color w:val="000000"/>
+        </w:rPr>
+        <w:t>git</w:t>
+      </w:r>
+      <w:proofErr w:type="spellEnd"/>
+      <w:proofErr w:type="gramEnd"/>
+      <w:r>
+        <w:rPr>
+          <w:rFonts w:ascii="Calibri" w:eastAsia="Times New Roman" w:hAnsi="Calibri" w:cs="Calibri"/>
+          <w:color w:val="000000"/>
+        </w:rPr>
+        <w:t xml:space="preserve"> fetch &lt;</w:t>
+      </w:r>
+      <w:proofErr w:type="spellStart"/>
+      <w:r>
+        <w:rPr>
+          <w:rFonts w:ascii="Calibri" w:eastAsia="Times New Roman" w:hAnsi="Calibri" w:cs="Calibri"/>
+          <w:color w:val="000000"/>
+        </w:rPr>
+        <w:t>url</w:t>
+      </w:r>
+      <w:proofErr w:type="spellEnd"/>
+      <w:r>
+        <w:rPr>
+          <w:rFonts w:ascii="Calibri" w:eastAsia="Times New Roman" w:hAnsi="Calibri" w:cs="Calibri"/>
+          <w:color w:val="000000"/>
+        </w:rPr>
+        <w:t>&gt;:</w:t>
+      </w:r>
+      <w:r>
+        <w:rPr>
+          <w:rFonts w:ascii="Calibri" w:eastAsia="Times New Roman" w:hAnsi="Calibri" w:cs="Calibri"/>
+          <w:color w:val="000000"/>
+        </w:rPr>
+        <w:tab/>
+        <w:t xml:space="preserve">fetches remote repo to local repo without changing the local changes </w:t>
+      </w:r>
+    </w:p>
+    <w:p>
+      <w:pPr>
+        <w:rPr>
+          <w:rFonts w:ascii="Calibri" w:eastAsia="Times New Roman" w:hAnsi="Calibri" w:cs="Calibri"/>
+          <w:color w:val="000000"/>
+        </w:rPr>
+      </w:pPr>
+      <w:proofErr w:type="spellStart"/>
+      <w:proofErr w:type="gramStart"/>
+      <w:r>
+        <w:rPr>
+          <w:rFonts w:ascii="Calibri" w:eastAsia="Times New Roman" w:hAnsi="Calibri" w:cs="Calibri"/>
           <w:color w:val="000000"/>
         </w:rPr>
         <w:lastRenderedPageBreak/>
@@ -1840,25 +2613,241 @@
       <w:r>
         <w:rPr>
           <w:rFonts w:ascii="Calibri" w:eastAsia="Times New Roman" w:hAnsi="Calibri" w:cs="Calibri"/>
-          <w:b/>
-          <w:color w:val="000000"/>
-        </w:rPr>
-        <w:t xml:space="preserve"> checkout –b &lt;</w:t>
-      </w:r>
-      <w:proofErr w:type="spellStart"/>
-      <w:r>
-        <w:rPr>
-          <w:rFonts w:ascii="Calibri" w:eastAsia="Times New Roman" w:hAnsi="Calibri" w:cs="Calibri"/>
-          <w:b/>
-          <w:color w:val="000000"/>
-        </w:rPr>
-        <w:t>branchname</w:t>
-      </w:r>
-      <w:proofErr w:type="spellEnd"/>
-      <w:r>
-        <w:rPr>
-          <w:rFonts w:ascii="Calibri" w:eastAsia="Times New Roman" w:hAnsi="Calibri" w:cs="Calibri"/>
-          <w:b/>
+          <w:color w:val="000000"/>
+        </w:rPr>
+        <w:t xml:space="preserve"> merge &lt;variable&gt;/&lt;branch&gt;:</w:t>
+      </w:r>
+      <w:r>
+        <w:rPr>
+          <w:rFonts w:ascii="Calibri" w:eastAsia="Times New Roman" w:hAnsi="Calibri" w:cs="Calibri"/>
+          <w:color w:val="000000"/>
+        </w:rPr>
+        <w:tab/>
+      </w:r>
+      <w:r>
+        <w:rPr>
+          <w:rFonts w:ascii="Calibri" w:eastAsia="Times New Roman" w:hAnsi="Calibri" w:cs="Calibri"/>
+          <w:color w:val="000000"/>
+        </w:rPr>
+        <w:tab/>
+        <w:t>merges remote branch into current branch to make it up-to-date</w:t>
+      </w:r>
+    </w:p>
+    <w:p>
+      <w:pPr>
+        <w:rPr>
+          <w:rFonts w:ascii="Calibri" w:eastAsia="Times New Roman" w:hAnsi="Calibri" w:cs="Calibri"/>
+          <w:color w:val="000000"/>
+        </w:rPr>
+      </w:pPr>
+      <w:proofErr w:type="spellStart"/>
+      <w:proofErr w:type="gramStart"/>
+      <w:r>
+        <w:rPr>
+          <w:rFonts w:ascii="Calibri" w:eastAsia="Times New Roman" w:hAnsi="Calibri" w:cs="Calibri"/>
+          <w:color w:val="000000"/>
+        </w:rPr>
+        <w:t>git</w:t>
+      </w:r>
+      <w:proofErr w:type="spellEnd"/>
+      <w:proofErr w:type="gramEnd"/>
+      <w:r>
+        <w:rPr>
+          <w:rFonts w:ascii="Calibri" w:eastAsia="Times New Roman" w:hAnsi="Calibri" w:cs="Calibri"/>
+          <w:color w:val="000000"/>
+        </w:rPr>
+        <w:t xml:space="preserve"> merge &lt;branch&gt;:</w:t>
+      </w:r>
+      <w:r>
+        <w:rPr>
+          <w:rFonts w:ascii="Calibri" w:eastAsia="Times New Roman" w:hAnsi="Calibri" w:cs="Calibri"/>
+          <w:color w:val="000000"/>
+        </w:rPr>
+        <w:tab/>
+        <w:t>merges branch history to current branch</w:t>
+      </w:r>
+    </w:p>
+    <w:p>
+      <w:pPr>
+        <w:rPr>
+          <w:rFonts w:ascii="Calibri" w:eastAsia="Times New Roman" w:hAnsi="Calibri" w:cs="Calibri"/>
+          <w:color w:val="000000"/>
+        </w:rPr>
+      </w:pPr>
+      <w:proofErr w:type="spellStart"/>
+      <w:proofErr w:type="gramStart"/>
+      <w:r>
+        <w:rPr>
+          <w:rFonts w:ascii="Calibri" w:eastAsia="Times New Roman" w:hAnsi="Calibri" w:cs="Calibri"/>
+          <w:color w:val="000000"/>
+        </w:rPr>
+        <w:t>git</w:t>
+      </w:r>
+      <w:proofErr w:type="spellEnd"/>
+      <w:proofErr w:type="gramEnd"/>
+      <w:r>
+        <w:rPr>
+          <w:rFonts w:ascii="Calibri" w:eastAsia="Times New Roman" w:hAnsi="Calibri" w:cs="Calibri"/>
+          <w:color w:val="000000"/>
+        </w:rPr>
+        <w:t xml:space="preserve"> merge &lt;source&gt; &lt;target&gt;:</w:t>
+      </w:r>
+      <w:r>
+        <w:rPr>
+          <w:rFonts w:ascii="Calibri" w:eastAsia="Times New Roman" w:hAnsi="Calibri" w:cs="Calibri"/>
+          <w:color w:val="000000"/>
+        </w:rPr>
+        <w:tab/>
+        <w:t>merges source branch into target branch</w:t>
+      </w:r>
+    </w:p>
+    <w:p>
+      <w:pPr>
+        <w:rPr>
+          <w:rFonts w:ascii="Calibri" w:eastAsia="Times New Roman" w:hAnsi="Calibri" w:cs="Calibri"/>
+          <w:color w:val="000000"/>
+        </w:rPr>
+      </w:pPr>
+      <w:proofErr w:type="spellStart"/>
+      <w:proofErr w:type="gramStart"/>
+      <w:r>
+        <w:rPr>
+          <w:rFonts w:ascii="Calibri" w:eastAsia="Times New Roman" w:hAnsi="Calibri" w:cs="Calibri"/>
+          <w:color w:val="000000"/>
+        </w:rPr>
+        <w:t>git</w:t>
+      </w:r>
+      <w:proofErr w:type="spellEnd"/>
+      <w:proofErr w:type="gramEnd"/>
+      <w:r>
+        <w:rPr>
+          <w:rFonts w:ascii="Calibri" w:eastAsia="Times New Roman" w:hAnsi="Calibri" w:cs="Calibri"/>
+          <w:color w:val="000000"/>
+        </w:rPr>
+        <w:t xml:space="preserve"> merge –abort:</w:t>
+      </w:r>
+      <w:r>
+        <w:rPr>
+          <w:rFonts w:ascii="Calibri" w:eastAsia="Times New Roman" w:hAnsi="Calibri" w:cs="Calibri"/>
+          <w:color w:val="000000"/>
+        </w:rPr>
+        <w:tab/>
+        <w:t>stops merge and reverts back to pre-merge state</w:t>
+      </w:r>
+    </w:p>
+    <w:p>
+      <w:pPr>
+        <w:rPr>
+          <w:rFonts w:ascii="Calibri" w:eastAsia="Times New Roman" w:hAnsi="Calibri" w:cs="Calibri"/>
+          <w:color w:val="000000"/>
+        </w:rPr>
+      </w:pPr>
+      <w:proofErr w:type="spellStart"/>
+      <w:proofErr w:type="gramStart"/>
+      <w:r>
+        <w:rPr>
+          <w:rFonts w:ascii="Calibri" w:eastAsia="Times New Roman" w:hAnsi="Calibri" w:cs="Calibri"/>
+          <w:color w:val="000000"/>
+        </w:rPr>
+        <w:t>git</w:t>
+      </w:r>
+      <w:proofErr w:type="spellEnd"/>
+      <w:proofErr w:type="gramEnd"/>
+      <w:r>
+        <w:rPr>
+          <w:rFonts w:ascii="Calibri" w:eastAsia="Times New Roman" w:hAnsi="Calibri" w:cs="Calibri"/>
+          <w:color w:val="000000"/>
+        </w:rPr>
+        <w:t xml:space="preserve"> </w:t>
+      </w:r>
+      <w:proofErr w:type="spellStart"/>
+      <w:r>
+        <w:rPr>
+          <w:rFonts w:ascii="Calibri" w:eastAsia="Times New Roman" w:hAnsi="Calibri" w:cs="Calibri"/>
+          <w:color w:val="000000"/>
+        </w:rPr>
+        <w:t>mergetool</w:t>
+      </w:r>
+      <w:proofErr w:type="spellEnd"/>
+      <w:r>
+        <w:rPr>
+          <w:rFonts w:ascii="Calibri" w:eastAsia="Times New Roman" w:hAnsi="Calibri" w:cs="Calibri"/>
+          <w:color w:val="000000"/>
+        </w:rPr>
+        <w:t>:</w:t>
+      </w:r>
+      <w:r>
+        <w:rPr>
+          <w:rFonts w:ascii="Calibri" w:eastAsia="Times New Roman" w:hAnsi="Calibri" w:cs="Calibri"/>
+          <w:color w:val="000000"/>
+        </w:rPr>
+        <w:tab/>
+        <w:t>view the merge conflicts in tool</w:t>
+      </w:r>
+    </w:p>
+    <w:p>
+      <w:pPr>
+        <w:rPr>
+          <w:rFonts w:ascii="Calibri" w:eastAsia="Times New Roman" w:hAnsi="Calibri" w:cs="Calibri"/>
+          <w:color w:val="000000"/>
+        </w:rPr>
+      </w:pPr>
+      <w:proofErr w:type="spellStart"/>
+      <w:proofErr w:type="gramStart"/>
+      <w:r>
+        <w:rPr>
+          <w:rFonts w:ascii="Calibri" w:eastAsia="Times New Roman" w:hAnsi="Calibri" w:cs="Calibri"/>
+          <w:color w:val="000000"/>
+        </w:rPr>
+        <w:t>git</w:t>
+      </w:r>
+      <w:proofErr w:type="spellEnd"/>
+      <w:proofErr w:type="gramEnd"/>
+      <w:r>
+        <w:rPr>
+          <w:rFonts w:ascii="Calibri" w:eastAsia="Times New Roman" w:hAnsi="Calibri" w:cs="Calibri"/>
+          <w:color w:val="000000"/>
+        </w:rPr>
+        <w:t xml:space="preserve"> pull: fetch and merge commits from the remote to working directory</w:t>
+      </w:r>
+    </w:p>
+    <w:p>
+      <w:pPr>
+        <w:rPr>
+          <w:rFonts w:ascii="Calibri" w:eastAsia="Times New Roman" w:hAnsi="Calibri" w:cs="Calibri"/>
+          <w:color w:val="000000"/>
+        </w:rPr>
+      </w:pPr>
+      <w:proofErr w:type="spellStart"/>
+      <w:proofErr w:type="gramStart"/>
+      <w:r>
+        <w:rPr>
+          <w:rFonts w:ascii="Calibri" w:eastAsia="Times New Roman" w:hAnsi="Calibri" w:cs="Calibri"/>
+          <w:color w:val="000000"/>
+        </w:rPr>
+        <w:t>git</w:t>
+      </w:r>
+      <w:proofErr w:type="spellEnd"/>
+      <w:proofErr w:type="gramEnd"/>
+      <w:r>
+        <w:rPr>
+          <w:rFonts w:ascii="Calibri" w:eastAsia="Times New Roman" w:hAnsi="Calibri" w:cs="Calibri"/>
+          <w:color w:val="000000"/>
+        </w:rPr>
+        <w:t xml:space="preserve"> pull &lt;</w:t>
+      </w:r>
+      <w:proofErr w:type="spellStart"/>
+      <w:r>
+        <w:rPr>
+          <w:rFonts w:ascii="Calibri" w:eastAsia="Times New Roman" w:hAnsi="Calibri" w:cs="Calibri"/>
+          <w:color w:val="000000"/>
+        </w:rPr>
+        <w:t>url</w:t>
+      </w:r>
+      <w:proofErr w:type="spellEnd"/>
+      <w:r>
+        <w:rPr>
+          <w:rFonts w:ascii="Calibri" w:eastAsia="Times New Roman" w:hAnsi="Calibri" w:cs="Calibri"/>
           <w:color w:val="000000"/>
         </w:rPr>
         <w:t>&gt;:</w:t>
@@ -1866,18 +2855,74 @@
       <w:r>
         <w:rPr>
           <w:rFonts w:ascii="Calibri" w:eastAsia="Times New Roman" w:hAnsi="Calibri" w:cs="Calibri"/>
-          <w:b/>
-          <w:color w:val="000000"/>
-        </w:rPr>
-        <w:tab/>
-      </w:r>
-      <w:r>
-        <w:rPr>
-          <w:rFonts w:ascii="Calibri" w:eastAsia="Times New Roman" w:hAnsi="Calibri" w:cs="Calibri"/>
-          <w:color w:val="000000"/>
-        </w:rPr>
-        <w:t>creates new branch and checkout to it</w:t>
-      </w:r>
+          <w:color w:val="000000"/>
+        </w:rPr>
+        <w:tab/>
+        <w:t>fetch and merge the commits from remote to current branch</w:t>
+      </w:r>
+    </w:p>
+    <w:p>
+      <w:pPr>
+        <w:rPr>
+          <w:rFonts w:ascii="Calibri" w:eastAsia="Times New Roman" w:hAnsi="Calibri" w:cs="Calibri"/>
+          <w:color w:val="000000"/>
+        </w:rPr>
+      </w:pPr>
+    </w:p>
+    <w:p>
+      <w:pPr>
+        <w:rPr>
+          <w:rFonts w:ascii="Calibri" w:eastAsia="Times New Roman" w:hAnsi="Calibri" w:cs="Calibri"/>
+          <w:color w:val="000000"/>
+        </w:rPr>
+      </w:pPr>
+    </w:p>
+    <w:p>
+      <w:pPr>
+        <w:rPr>
+          <w:rFonts w:ascii="Calibri" w:eastAsia="Times New Roman" w:hAnsi="Calibri" w:cs="Calibri"/>
+          <w:color w:val="000000"/>
+        </w:rPr>
+      </w:pPr>
+    </w:p>
+    <w:p>
+      <w:pPr>
+        <w:rPr>
+          <w:rFonts w:ascii="Calibri" w:eastAsia="Times New Roman" w:hAnsi="Calibri" w:cs="Calibri"/>
+          <w:color w:val="000000"/>
+        </w:rPr>
+      </w:pPr>
+    </w:p>
+    <w:p>
+      <w:pPr>
+        <w:rPr>
+          <w:rFonts w:ascii="Calibri" w:eastAsia="Times New Roman" w:hAnsi="Calibri" w:cs="Calibri"/>
+          <w:color w:val="000000"/>
+        </w:rPr>
+      </w:pPr>
+      <w:r>
+        <w:rPr>
+          <w:rFonts w:ascii="Calibri" w:eastAsia="Times New Roman" w:hAnsi="Calibri" w:cs="Calibri"/>
+          <w:color w:val="000000"/>
+        </w:rPr>
+        <w:t xml:space="preserve"> </w:t>
+      </w:r>
+    </w:p>
+    <w:p>
+      <w:pPr>
+        <w:rPr>
+          <w:rFonts w:ascii="Calibri" w:eastAsia="Times New Roman" w:hAnsi="Calibri" w:cs="Calibri"/>
+          <w:color w:val="000000"/>
+        </w:rPr>
+      </w:pPr>
+    </w:p>
+    <w:p>
+      <w:pPr>
+        <w:rPr>
+          <w:rFonts w:ascii="Calibri" w:eastAsia="Times New Roman" w:hAnsi="Calibri" w:cs="Calibri"/>
+          <w:color w:val="000000"/>
+        </w:rPr>
+      </w:pPr>
     </w:p>
     <w:p>
       <w:pPr>
@@ -1887,49 +2932,7 @@
         </w:rPr>
       </w:pPr>
       <w:bookmarkStart w:id="0" w:name="_GoBack"/>
-      <w:proofErr w:type="spellStart"/>
-      <w:proofErr w:type="gramStart"/>
-      <w:r>
-        <w:rPr>
-          <w:rFonts w:ascii="Calibri" w:eastAsia="Times New Roman" w:hAnsi="Calibri" w:cs="Calibri"/>
-          <w:b/>
-          <w:color w:val="000000"/>
-        </w:rPr>
-        <w:t>git</w:t>
-      </w:r>
-      <w:proofErr w:type="spellEnd"/>
-      <w:proofErr w:type="gramEnd"/>
-      <w:r>
-        <w:rPr>
-          <w:rFonts w:ascii="Calibri" w:eastAsia="Times New Roman" w:hAnsi="Calibri" w:cs="Calibri"/>
-          <w:b/>
-          <w:color w:val="000000"/>
-        </w:rPr>
-        <w:t xml:space="preserve"> branch –d &lt;branch name&gt;:</w:t>
-      </w:r>
-      <w:r>
-        <w:rPr>
-          <w:rFonts w:ascii="Calibri" w:eastAsia="Times New Roman" w:hAnsi="Calibri" w:cs="Calibri"/>
-          <w:color w:val="000000"/>
-        </w:rPr>
-        <w:t xml:space="preserve"> </w:t>
-      </w:r>
       <w:bookmarkEnd w:id="0"/>
-      <w:r>
-        <w:rPr>
-          <w:rFonts w:ascii="Calibri" w:eastAsia="Times New Roman" w:hAnsi="Calibri" w:cs="Calibri"/>
-          <w:color w:val="000000"/>
-        </w:rPr>
-        <w:t>deletes mentioned branch</w:t>
-      </w:r>
-    </w:p>
-    <w:p>
-      <w:pPr>
-        <w:rPr>
-          <w:rFonts w:ascii="Calibri" w:eastAsia="Times New Roman" w:hAnsi="Calibri" w:cs="Calibri"/>
-          <w:color w:val="000000"/>
-        </w:rPr>
-      </w:pPr>
     </w:p>
     <w:p>
       <w:pPr>

</xml_diff>